<commit_message>
added 2_4 md and docx
</commit_message>
<xml_diff>
--- a/meilenstein_01/docx/2_1.docx
+++ b/meilenstein_01/docx/2_1.docx
@@ -430,7 +430,14 @@
                                 <w:sz w:val="30"/>
                                 <w:szCs w:val="30"/>
                               </w:rPr>
-                              <w:t xml:space="preserve"> 3</w:t>
+                              <w:t xml:space="preserve"> </w:t>
+                            </w:r>
+                            <w:r>
+                              <w:rPr>
+                                <w:sz w:val="30"/>
+                                <w:szCs w:val="30"/>
+                              </w:rPr>
+                              <w:t>3</w:t>
                             </w:r>
                           </w:p>
                         </w:txbxContent>
@@ -482,7 +489,14 @@
                           <w:sz w:val="30"/>
                           <w:szCs w:val="30"/>
                         </w:rPr>
-                        <w:t xml:space="preserve"> 3</w:t>
+                        <w:t xml:space="preserve"> </w:t>
+                      </w:r>
+                      <w:r>
+                        <w:rPr>
+                          <w:sz w:val="30"/>
+                          <w:szCs w:val="30"/>
+                        </w:rPr>
+                        <w:t>3</w:t>
                       </w:r>
                     </w:p>
                   </w:txbxContent>
@@ -578,7 +592,14 @@
                                 <w:sz w:val="30"/>
                                 <w:szCs w:val="30"/>
                               </w:rPr>
-                              <w:t xml:space="preserve"> 5</w:t>
+                              <w:t xml:space="preserve"> </w:t>
+                            </w:r>
+                            <w:r>
+                              <w:rPr>
+                                <w:sz w:val="30"/>
+                                <w:szCs w:val="30"/>
+                              </w:rPr>
+                              <w:t>5</w:t>
                             </w:r>
                           </w:p>
                         </w:txbxContent>
@@ -623,7 +644,14 @@
                           <w:sz w:val="30"/>
                           <w:szCs w:val="30"/>
                         </w:rPr>
-                        <w:t xml:space="preserve"> 5</w:t>
+                        <w:t xml:space="preserve"> </w:t>
+                      </w:r>
+                      <w:r>
+                        <w:rPr>
+                          <w:sz w:val="30"/>
+                          <w:szCs w:val="30"/>
+                        </w:rPr>
+                        <w:t>5</w:t>
                       </w:r>
                     </w:p>
                   </w:txbxContent>
@@ -1011,7 +1039,14 @@
                                 <w:sz w:val="30"/>
                                 <w:szCs w:val="30"/>
                               </w:rPr>
-                              <w:t xml:space="preserve"> Prüfen ob heran- und herauszoomen generell möglich ist und festlegen, was genau </w:t>
+                              <w:t xml:space="preserve"> </w:t>
+                            </w:r>
+                            <w:r>
+                              <w:rPr>
+                                <w:sz w:val="30"/>
+                                <w:szCs w:val="30"/>
+                              </w:rPr>
+                              <w:t xml:space="preserve">Prüfen ob heran- und herauszoomen generell möglich ist und festlegen, was genau </w:t>
                             </w:r>
                             <w:r>
                               <w:rPr>
@@ -1091,7 +1126,14 @@
                           <w:sz w:val="30"/>
                           <w:szCs w:val="30"/>
                         </w:rPr>
-                        <w:t xml:space="preserve"> Prüfen ob heran- und herauszoomen generell möglich ist und festlegen, was genau </w:t>
+                        <w:t xml:space="preserve"> </w:t>
+                      </w:r>
+                      <w:r>
+                        <w:rPr>
+                          <w:sz w:val="30"/>
+                          <w:szCs w:val="30"/>
+                        </w:rPr>
+                        <w:t xml:space="preserve">Prüfen ob heran- und herauszoomen generell möglich ist und festlegen, was genau </w:t>
                       </w:r>
                       <w:r>
                         <w:rPr>
@@ -1199,7 +1241,14 @@
                                 <w:sz w:val="30"/>
                                 <w:szCs w:val="30"/>
                               </w:rPr>
-                              <w:t xml:space="preserve"> Problemstellung -&gt; Kunde</w:t>
+                              <w:t xml:space="preserve"> </w:t>
+                            </w:r>
+                            <w:r>
+                              <w:rPr>
+                                <w:sz w:val="30"/>
+                                <w:szCs w:val="30"/>
+                              </w:rPr>
+                              <w:t>Problemstellung -&gt; Kunde</w:t>
                             </w:r>
                           </w:p>
                         </w:txbxContent>
@@ -1244,7 +1293,14 @@
                           <w:sz w:val="30"/>
                           <w:szCs w:val="30"/>
                         </w:rPr>
-                        <w:t xml:space="preserve"> Problemstellung -&gt; Kunde</w:t>
+                        <w:t xml:space="preserve"> </w:t>
+                      </w:r>
+                      <w:r>
+                        <w:rPr>
+                          <w:sz w:val="30"/>
+                          <w:szCs w:val="30"/>
+                        </w:rPr>
+                        <w:t>Problemstellung -&gt; Kunde</w:t>
                       </w:r>
                     </w:p>
                   </w:txbxContent>

</xml_diff>